<commit_message>
Base de datos MySql
</commit_message>
<xml_diff>
--- a/MasterPythonUdemy/0-Intro_Documentacion/1-Apuntes.docx
+++ b/MasterPythonUdemy/0-Intro_Documentacion/1-Apuntes.docx
@@ -1,6 +1,6 @@
 
 <file path=word/document.xml><?xml version="1.0" encoding="utf-8"?>
-<w:document xmlns:wpc="http://schemas.microsoft.com/office/word/2010/wordprocessingCanvas" xmlns:cx="http://schemas.microsoft.com/office/drawing/2014/chartex" xmlns:cx1="http://schemas.microsoft.com/office/drawing/2015/9/8/chartex" xmlns:mc="http://schemas.openxmlformats.org/markup-compatibility/2006" xmlns:o="urn:schemas-microsoft-com:office:office" xmlns:r="http://schemas.openxmlformats.org/officeDocument/2006/relationships" xmlns:m="http://schemas.openxmlformats.org/officeDocument/2006/math" xmlns:v="urn:schemas-microsoft-com:vml" xmlns:wp14="http://schemas.microsoft.com/office/word/2010/wordprocessingDrawing" xmlns:wp="http://schemas.openxmlformats.org/drawingml/2006/wordprocessingDrawing" xmlns:w10="urn:schemas-microsoft-com:office:word" xmlns:w="http://schemas.openxmlformats.org/wordprocessingml/2006/main" xmlns:w14="http://schemas.microsoft.com/office/word/2010/wordml" xmlns:w15="http://schemas.microsoft.com/office/word/2012/wordml" xmlns:w16se="http://schemas.microsoft.com/office/word/2015/wordml/symex" xmlns:wpg="http://schemas.microsoft.com/office/word/2010/wordprocessingGroup" xmlns:wpi="http://schemas.microsoft.com/office/word/2010/wordprocessingInk" xmlns:wne="http://schemas.microsoft.com/office/word/2006/wordml" xmlns:wps="http://schemas.microsoft.com/office/word/2010/wordprocessingShape" mc:Ignorable="w14 w15 w16se wp14">
+<w:document xmlns:wpc="http://schemas.microsoft.com/office/word/2010/wordprocessingCanvas" xmlns:cx="http://schemas.microsoft.com/office/drawing/2014/chartex" xmlns:cx1="http://schemas.microsoft.com/office/drawing/2015/9/8/chartex" xmlns:cx2="http://schemas.microsoft.com/office/drawing/2015/10/21/chartex" xmlns:cx3="http://schemas.microsoft.com/office/drawing/2016/5/9/chartex" xmlns:cx4="http://schemas.microsoft.com/office/drawing/2016/5/10/chartex" xmlns:cx5="http://schemas.microsoft.com/office/drawing/2016/5/11/chartex" xmlns:cx6="http://schemas.microsoft.com/office/drawing/2016/5/12/chartex" xmlns:cx7="http://schemas.microsoft.com/office/drawing/2016/5/13/chartex" xmlns:cx8="http://schemas.microsoft.com/office/drawing/2016/5/14/chartex" xmlns:mc="http://schemas.openxmlformats.org/markup-compatibility/2006" xmlns:aink="http://schemas.microsoft.com/office/drawing/2016/ink" xmlns:am3d="http://schemas.microsoft.com/office/drawing/2017/model3d" xmlns:o="urn:schemas-microsoft-com:office:office" xmlns:r="http://schemas.openxmlformats.org/officeDocument/2006/relationships" xmlns:m="http://schemas.openxmlformats.org/officeDocument/2006/math" xmlns:v="urn:schemas-microsoft-com:vml" xmlns:wp14="http://schemas.microsoft.com/office/word/2010/wordprocessingDrawing" xmlns:wp="http://schemas.openxmlformats.org/drawingml/2006/wordprocessingDrawing" xmlns:w10="urn:schemas-microsoft-com:office:word" xmlns:w="http://schemas.openxmlformats.org/wordprocessingml/2006/main" xmlns:w14="http://schemas.microsoft.com/office/word/2010/wordml" xmlns:w15="http://schemas.microsoft.com/office/word/2012/wordml" xmlns:w16cid="http://schemas.microsoft.com/office/word/2016/wordml/cid" xmlns:w16se="http://schemas.microsoft.com/office/word/2015/wordml/symex" xmlns:wpg="http://schemas.microsoft.com/office/word/2010/wordprocessingGroup" xmlns:wpi="http://schemas.microsoft.com/office/word/2010/wordprocessingInk" xmlns:wne="http://schemas.microsoft.com/office/word/2006/wordml" xmlns:wps="http://schemas.microsoft.com/office/word/2010/wordprocessingShape" mc:Ignorable="w14 w15 w16se w16cid wp14">
   <w:body>
     <w:p>
       <w:r>
@@ -656,8 +656,6 @@
           </wp:inline>
         </w:drawing>
       </w:r>
-      <w:bookmarkStart w:id="0" w:name="_GoBack"/>
-      <w:bookmarkEnd w:id="0"/>
     </w:p>
     <w:p/>
     <w:p/>
@@ -799,6 +797,300 @@
       </w:r>
     </w:p>
     <w:p/>
+    <w:p/>
+    <w:p>
+      <w:r>
+        <w:t>Viernes 16 de abril de 2021</w:t>
+      </w:r>
+    </w:p>
+    <w:p>
+      <w:r>
+        <w:t>MySQL</w:t>
+      </w:r>
+      <w:r>
+        <w:br/>
+        <w:t xml:space="preserve">Instalarlo desde </w:t>
+      </w:r>
+      <w:r>
+        <w:t>https://pypi.org/project/mysql-connector-python/</w:t>
+      </w:r>
+      <w:r>
+        <w:br/>
+      </w:r>
+      <w:r>
+        <w:rPr>
+          <w:noProof/>
+        </w:rPr>
+        <w:drawing>
+          <wp:inline distT="0" distB="0" distL="0" distR="0" wp14:anchorId="259A74D7" wp14:editId="19CA2B14">
+            <wp:extent cx="5612130" cy="2759710"/>
+            <wp:effectExtent l="0" t="0" r="7620" b="2540"/>
+            <wp:docPr id="14" name="Imagen 14"/>
+            <wp:cNvGraphicFramePr>
+              <a:graphicFrameLocks xmlns:a="http://schemas.openxmlformats.org/drawingml/2006/main" noChangeAspect="1"/>
+            </wp:cNvGraphicFramePr>
+            <a:graphic xmlns:a="http://schemas.openxmlformats.org/drawingml/2006/main">
+              <a:graphicData uri="http://schemas.openxmlformats.org/drawingml/2006/picture">
+                <pic:pic xmlns:pic="http://schemas.openxmlformats.org/drawingml/2006/picture">
+                  <pic:nvPicPr>
+                    <pic:cNvPr id="1" name=""/>
+                    <pic:cNvPicPr/>
+                  </pic:nvPicPr>
+                  <pic:blipFill>
+                    <a:blip r:embed="rId17"/>
+                    <a:stretch>
+                      <a:fillRect/>
+                    </a:stretch>
+                  </pic:blipFill>
+                  <pic:spPr>
+                    <a:xfrm>
+                      <a:off x="0" y="0"/>
+                      <a:ext cx="5612130" cy="2759710"/>
+                    </a:xfrm>
+                    <a:prstGeom prst="rect">
+                      <a:avLst/>
+                    </a:prstGeom>
+                  </pic:spPr>
+                </pic:pic>
+              </a:graphicData>
+            </a:graphic>
+          </wp:inline>
+        </w:drawing>
+      </w:r>
+    </w:p>
+    <w:p/>
+    <w:p>
+      <w:r>
+        <w:rPr>
+          <w:noProof/>
+        </w:rPr>
+        <w:lastRenderedPageBreak/>
+        <w:drawing>
+          <wp:inline distT="0" distB="0" distL="0" distR="0" wp14:anchorId="53BD999F" wp14:editId="52A89CA0">
+            <wp:extent cx="5612130" cy="1779270"/>
+            <wp:effectExtent l="0" t="0" r="7620" b="0"/>
+            <wp:docPr id="15" name="Imagen 15"/>
+            <wp:cNvGraphicFramePr>
+              <a:graphicFrameLocks xmlns:a="http://schemas.openxmlformats.org/drawingml/2006/main" noChangeAspect="1"/>
+            </wp:cNvGraphicFramePr>
+            <a:graphic xmlns:a="http://schemas.openxmlformats.org/drawingml/2006/main">
+              <a:graphicData uri="http://schemas.openxmlformats.org/drawingml/2006/picture">
+                <pic:pic xmlns:pic="http://schemas.openxmlformats.org/drawingml/2006/picture">
+                  <pic:nvPicPr>
+                    <pic:cNvPr id="1" name=""/>
+                    <pic:cNvPicPr/>
+                  </pic:nvPicPr>
+                  <pic:blipFill>
+                    <a:blip r:embed="rId18"/>
+                    <a:stretch>
+                      <a:fillRect/>
+                    </a:stretch>
+                  </pic:blipFill>
+                  <pic:spPr>
+                    <a:xfrm>
+                      <a:off x="0" y="0"/>
+                      <a:ext cx="5612130" cy="1779270"/>
+                    </a:xfrm>
+                    <a:prstGeom prst="rect">
+                      <a:avLst/>
+                    </a:prstGeom>
+                  </pic:spPr>
+                </pic:pic>
+              </a:graphicData>
+            </a:graphic>
+          </wp:inline>
+        </w:drawing>
+      </w:r>
+    </w:p>
+    <w:p/>
+    <w:p>
+      <w:r>
+        <w:rPr>
+          <w:noProof/>
+        </w:rPr>
+        <w:drawing>
+          <wp:inline distT="0" distB="0" distL="0" distR="0" wp14:anchorId="0B24F989" wp14:editId="15418A24">
+            <wp:extent cx="5612130" cy="3185795"/>
+            <wp:effectExtent l="0" t="0" r="7620" b="0"/>
+            <wp:docPr id="16" name="Imagen 16"/>
+            <wp:cNvGraphicFramePr>
+              <a:graphicFrameLocks xmlns:a="http://schemas.openxmlformats.org/drawingml/2006/main" noChangeAspect="1"/>
+            </wp:cNvGraphicFramePr>
+            <a:graphic xmlns:a="http://schemas.openxmlformats.org/drawingml/2006/main">
+              <a:graphicData uri="http://schemas.openxmlformats.org/drawingml/2006/picture">
+                <pic:pic xmlns:pic="http://schemas.openxmlformats.org/drawingml/2006/picture">
+                  <pic:nvPicPr>
+                    <pic:cNvPr id="1" name=""/>
+                    <pic:cNvPicPr/>
+                  </pic:nvPicPr>
+                  <pic:blipFill>
+                    <a:blip r:embed="rId19"/>
+                    <a:stretch>
+                      <a:fillRect/>
+                    </a:stretch>
+                  </pic:blipFill>
+                  <pic:spPr>
+                    <a:xfrm>
+                      <a:off x="0" y="0"/>
+                      <a:ext cx="5612130" cy="3185795"/>
+                    </a:xfrm>
+                    <a:prstGeom prst="rect">
+                      <a:avLst/>
+                    </a:prstGeom>
+                  </pic:spPr>
+                </pic:pic>
+              </a:graphicData>
+            </a:graphic>
+          </wp:inline>
+        </w:drawing>
+      </w:r>
+    </w:p>
+    <w:p/>
+    <w:p>
+      <w:r>
+        <w:t>Cuando esto pase:</w:t>
+      </w:r>
+    </w:p>
+    <w:p>
+      <w:r>
+        <w:rPr>
+          <w:noProof/>
+        </w:rPr>
+        <w:drawing>
+          <wp:inline distT="0" distB="0" distL="0" distR="0" wp14:anchorId="4FF3077A" wp14:editId="6396905A">
+            <wp:extent cx="5612130" cy="977900"/>
+            <wp:effectExtent l="0" t="0" r="7620" b="0"/>
+            <wp:docPr id="17" name="Imagen 17"/>
+            <wp:cNvGraphicFramePr>
+              <a:graphicFrameLocks xmlns:a="http://schemas.openxmlformats.org/drawingml/2006/main" noChangeAspect="1"/>
+            </wp:cNvGraphicFramePr>
+            <a:graphic xmlns:a="http://schemas.openxmlformats.org/drawingml/2006/main">
+              <a:graphicData uri="http://schemas.openxmlformats.org/drawingml/2006/picture">
+                <pic:pic xmlns:pic="http://schemas.openxmlformats.org/drawingml/2006/picture">
+                  <pic:nvPicPr>
+                    <pic:cNvPr id="1" name=""/>
+                    <pic:cNvPicPr/>
+                  </pic:nvPicPr>
+                  <pic:blipFill>
+                    <a:blip r:embed="rId20"/>
+                    <a:stretch>
+                      <a:fillRect/>
+                    </a:stretch>
+                  </pic:blipFill>
+                  <pic:spPr>
+                    <a:xfrm>
+                      <a:off x="0" y="0"/>
+                      <a:ext cx="5612130" cy="977900"/>
+                    </a:xfrm>
+                    <a:prstGeom prst="rect">
+                      <a:avLst/>
+                    </a:prstGeom>
+                  </pic:spPr>
+                </pic:pic>
+              </a:graphicData>
+            </a:graphic>
+          </wp:inline>
+        </w:drawing>
+      </w:r>
+    </w:p>
+    <w:p>
+      <w:pPr>
+        <w:shd w:val="clear" w:color="auto" w:fill="24292E"/>
+        <w:spacing w:line="285" w:lineRule="atLeast"/>
+        <w:rPr>
+          <w:rFonts w:ascii="Consolas" w:eastAsia="Times New Roman" w:hAnsi="Consolas" w:cs="Times New Roman"/>
+          <w:color w:val="E1E4E8"/>
+          <w:sz w:val="21"/>
+          <w:szCs w:val="21"/>
+          <w:lang w:eastAsia="es-CO"/>
+        </w:rPr>
+      </w:pPr>
+      <w:r>
+        <w:t xml:space="preserve">Se corrige agregando al </w:t>
+      </w:r>
+      <w:proofErr w:type="gramStart"/>
+      <w:r>
+        <w:t xml:space="preserve">cursor  </w:t>
+      </w:r>
+      <w:proofErr w:type="spellStart"/>
+      <w:r>
+        <w:rPr>
+          <w:rFonts w:ascii="Consolas" w:eastAsia="Times New Roman" w:hAnsi="Consolas" w:cs="Times New Roman"/>
+          <w:color w:val="FFAB70"/>
+          <w:sz w:val="21"/>
+          <w:szCs w:val="21"/>
+          <w:lang w:eastAsia="es-CO"/>
+        </w:rPr>
+        <w:t>buffered</w:t>
+      </w:r>
+      <w:proofErr w:type="spellEnd"/>
+      <w:proofErr w:type="gramEnd"/>
+      <w:r>
+        <w:rPr>
+          <w:rFonts w:ascii="Consolas" w:eastAsia="Times New Roman" w:hAnsi="Consolas" w:cs="Times New Roman"/>
+          <w:color w:val="F97583"/>
+          <w:sz w:val="21"/>
+          <w:szCs w:val="21"/>
+          <w:lang w:eastAsia="es-CO"/>
+        </w:rPr>
+        <w:t>=</w:t>
+      </w:r>
+      <w:r>
+        <w:rPr>
+          <w:rFonts w:ascii="Consolas" w:eastAsia="Times New Roman" w:hAnsi="Consolas" w:cs="Times New Roman"/>
+          <w:color w:val="79B8FF"/>
+          <w:sz w:val="21"/>
+          <w:szCs w:val="21"/>
+          <w:lang w:eastAsia="es-CO"/>
+        </w:rPr>
+        <w:t>True</w:t>
+      </w:r>
+    </w:p>
+    <w:p>
+      <w:r>
+        <w:rPr>
+          <w:noProof/>
+        </w:rPr>
+        <w:lastRenderedPageBreak/>
+        <w:drawing>
+          <wp:inline distT="0" distB="0" distL="0" distR="0" wp14:anchorId="27FA04C0" wp14:editId="1E216CF6">
+            <wp:extent cx="5612130" cy="3244850"/>
+            <wp:effectExtent l="0" t="0" r="7620" b="0"/>
+            <wp:docPr id="18" name="Imagen 18"/>
+            <wp:cNvGraphicFramePr>
+              <a:graphicFrameLocks xmlns:a="http://schemas.openxmlformats.org/drawingml/2006/main" noChangeAspect="1"/>
+            </wp:cNvGraphicFramePr>
+            <a:graphic xmlns:a="http://schemas.openxmlformats.org/drawingml/2006/main">
+              <a:graphicData uri="http://schemas.openxmlformats.org/drawingml/2006/picture">
+                <pic:pic xmlns:pic="http://schemas.openxmlformats.org/drawingml/2006/picture">
+                  <pic:nvPicPr>
+                    <pic:cNvPr id="1" name=""/>
+                    <pic:cNvPicPr/>
+                  </pic:nvPicPr>
+                  <pic:blipFill>
+                    <a:blip r:embed="rId21"/>
+                    <a:stretch>
+                      <a:fillRect/>
+                    </a:stretch>
+                  </pic:blipFill>
+                  <pic:spPr>
+                    <a:xfrm>
+                      <a:off x="0" y="0"/>
+                      <a:ext cx="5612130" cy="3244850"/>
+                    </a:xfrm>
+                    <a:prstGeom prst="rect">
+                      <a:avLst/>
+                    </a:prstGeom>
+                  </pic:spPr>
+                </pic:pic>
+              </a:graphicData>
+            </a:graphic>
+          </wp:inline>
+        </w:drawing>
+      </w:r>
+      <w:bookmarkStart w:id="0" w:name="_GoBack"/>
+      <w:bookmarkEnd w:id="0"/>
+    </w:p>
     <w:sectPr>
       <w:pgSz w:w="12240" w:h="15840"/>
       <w:pgMar w:top="1417" w:right="1701" w:bottom="1417" w:left="1701" w:header="708" w:footer="708" w:gutter="0"/>
@@ -810,7 +1102,7 @@
 </file>
 
 <file path=word/styles.xml><?xml version="1.0" encoding="utf-8"?>
-<w:styles xmlns:mc="http://schemas.openxmlformats.org/markup-compatibility/2006" xmlns:r="http://schemas.openxmlformats.org/officeDocument/2006/relationships" xmlns:w="http://schemas.openxmlformats.org/wordprocessingml/2006/main" xmlns:w14="http://schemas.microsoft.com/office/word/2010/wordml" xmlns:w15="http://schemas.microsoft.com/office/word/2012/wordml" xmlns:w16se="http://schemas.microsoft.com/office/word/2015/wordml/symex" mc:Ignorable="w14 w15 w16se">
+<w:styles xmlns:mc="http://schemas.openxmlformats.org/markup-compatibility/2006" xmlns:r="http://schemas.openxmlformats.org/officeDocument/2006/relationships" xmlns:w="http://schemas.openxmlformats.org/wordprocessingml/2006/main" xmlns:w14="http://schemas.microsoft.com/office/word/2010/wordml" xmlns:w15="http://schemas.microsoft.com/office/word/2012/wordml" xmlns:w16cid="http://schemas.microsoft.com/office/word/2016/wordml/cid" xmlns:w16se="http://schemas.microsoft.com/office/word/2015/wordml/symex" mc:Ignorable="w14 w15 w16se w16cid">
   <w:docDefaults>
     <w:rPrDefault>
       <w:rPr>
@@ -826,7 +1118,7 @@
       </w:pPr>
     </w:pPrDefault>
   </w:docDefaults>
-  <w:latentStyles w:defLockedState="0" w:defUIPriority="99" w:defSemiHidden="0" w:defUnhideWhenUsed="0" w:defQFormat="0" w:count="371">
+  <w:latentStyles w:defLockedState="0" w:defUIPriority="99" w:defSemiHidden="0" w:defUnhideWhenUsed="0" w:defQFormat="0" w:count="375">
     <w:lsdException w:name="Normal" w:uiPriority="0" w:qFormat="1"/>
     <w:lsdException w:name="heading 1" w:uiPriority="9" w:qFormat="1"/>
     <w:lsdException w:name="heading 2" w:semiHidden="1" w:uiPriority="9" w:unhideWhenUsed="1" w:qFormat="1"/>
@@ -932,7 +1224,6 @@
     <w:lsdException w:name="HTML Sample" w:semiHidden="1" w:unhideWhenUsed="1"/>
     <w:lsdException w:name="HTML Typewriter" w:semiHidden="1" w:unhideWhenUsed="1"/>
     <w:lsdException w:name="HTML Variable" w:semiHidden="1" w:unhideWhenUsed="1"/>
-    <w:lsdException w:name="Normal Table" w:semiHidden="1" w:unhideWhenUsed="1"/>
     <w:lsdException w:name="annotation subject" w:semiHidden="1" w:unhideWhenUsed="1"/>
     <w:lsdException w:name="No List" w:semiHidden="1" w:unhideWhenUsed="1"/>
     <w:lsdException w:name="Outline List 1" w:semiHidden="1" w:unhideWhenUsed="1"/>
@@ -976,10 +1267,8 @@
     <w:lsdException w:name="Table Elegant" w:semiHidden="1" w:unhideWhenUsed="1"/>
     <w:lsdException w:name="Table Professional" w:semiHidden="1" w:unhideWhenUsed="1"/>
     <w:lsdException w:name="Table Subtle 1" w:semiHidden="1" w:unhideWhenUsed="1"/>
-    <w:lsdException w:name="Table Subtle 2" w:semiHidden="1" w:unhideWhenUsed="1"/>
     <w:lsdException w:name="Table Web 1" w:semiHidden="1" w:unhideWhenUsed="1"/>
     <w:lsdException w:name="Table Web 2" w:semiHidden="1" w:unhideWhenUsed="1"/>
-    <w:lsdException w:name="Table Web 3" w:semiHidden="1" w:unhideWhenUsed="1"/>
     <w:lsdException w:name="Balloon Text" w:semiHidden="1" w:unhideWhenUsed="1"/>
     <w:lsdException w:name="Table Grid" w:uiPriority="39"/>
     <w:lsdException w:name="Table Theme" w:semiHidden="1" w:unhideWhenUsed="1"/>
@@ -1198,6 +1487,10 @@
     <w:lsdException w:name="List Table 5 Dark Accent 6" w:uiPriority="50"/>
     <w:lsdException w:name="List Table 6 Colorful Accent 6" w:uiPriority="51"/>
     <w:lsdException w:name="List Table 7 Colorful Accent 6" w:uiPriority="52"/>
+    <w:lsdException w:name="Mention" w:semiHidden="1" w:unhideWhenUsed="1"/>
+    <w:lsdException w:name="Smart Hyperlink" w:semiHidden="1" w:unhideWhenUsed="1"/>
+    <w:lsdException w:name="Hashtag" w:semiHidden="1" w:unhideWhenUsed="1"/>
+    <w:lsdException w:name="Unresolved Mention" w:semiHidden="1" w:unhideWhenUsed="1"/>
   </w:latentStyles>
   <w:style w:type="paragraph" w:default="1" w:styleId="Normal">
     <w:name w:val="Normal"/>

</xml_diff>

<commit_message>
Tkinter, crear ventanas, imagenes, posiciones, marcos y frames
</commit_message>
<xml_diff>
--- a/MasterPythonUdemy/0-Intro_Documentacion/1-Apuntes.docx
+++ b/MasterPythonUdemy/0-Intro_Documentacion/1-Apuntes.docx
@@ -1088,9 +1088,241 @@
           </wp:inline>
         </w:drawing>
       </w:r>
+    </w:p>
+    <w:p/>
+    <w:p>
+      <w:pPr>
+        <w:rPr>
+          <w:b/>
+        </w:rPr>
+      </w:pPr>
+      <w:r>
+        <w:rPr>
+          <w:b/>
+        </w:rPr>
+        <w:t>TKINTER – Aplicaciones desktop con interfaz gráfica</w:t>
+      </w:r>
+    </w:p>
+    <w:p>
+      <w:r>
+        <w:t>Como abrir una ventana desde el archivo ejecutable:</w:t>
+      </w:r>
+      <w:r>
+        <w:br/>
+      </w:r>
+      <w:r>
+        <w:t>Ubicar el programa principal y cambiarla la extensión del archivo de .</w:t>
+      </w:r>
+      <w:proofErr w:type="spellStart"/>
+      <w:r>
+        <w:t>py</w:t>
+      </w:r>
+      <w:proofErr w:type="spellEnd"/>
+      <w:r>
+        <w:t xml:space="preserve"> </w:t>
+      </w:r>
+      <w:proofErr w:type="gramStart"/>
+      <w:r>
+        <w:t>a .</w:t>
+      </w:r>
+      <w:proofErr w:type="spellStart"/>
+      <w:r>
+        <w:t>pyw</w:t>
+      </w:r>
+      <w:proofErr w:type="spellEnd"/>
+      <w:proofErr w:type="gramEnd"/>
+      <w:r>
+        <w:br/>
+        <w:t>Y al archivo simplemente se abre o se ejecuta</w:t>
+      </w:r>
+    </w:p>
+    <w:p>
+      <w:r>
+        <w:rPr>
+          <w:noProof/>
+        </w:rPr>
+        <w:lastRenderedPageBreak/>
+        <w:drawing>
+          <wp:inline distT="0" distB="0" distL="0" distR="0" wp14:anchorId="2849ADC9" wp14:editId="4DFEE248">
+            <wp:extent cx="5612130" cy="4694555"/>
+            <wp:effectExtent l="0" t="0" r="7620" b="0"/>
+            <wp:docPr id="19" name="Imagen 19"/>
+            <wp:cNvGraphicFramePr>
+              <a:graphicFrameLocks xmlns:a="http://schemas.openxmlformats.org/drawingml/2006/main" noChangeAspect="1"/>
+            </wp:cNvGraphicFramePr>
+            <a:graphic xmlns:a="http://schemas.openxmlformats.org/drawingml/2006/main">
+              <a:graphicData uri="http://schemas.openxmlformats.org/drawingml/2006/picture">
+                <pic:pic xmlns:pic="http://schemas.openxmlformats.org/drawingml/2006/picture">
+                  <pic:nvPicPr>
+                    <pic:cNvPr id="1" name=""/>
+                    <pic:cNvPicPr/>
+                  </pic:nvPicPr>
+                  <pic:blipFill>
+                    <a:blip r:embed="rId22"/>
+                    <a:stretch>
+                      <a:fillRect/>
+                    </a:stretch>
+                  </pic:blipFill>
+                  <pic:spPr>
+                    <a:xfrm>
+                      <a:off x="0" y="0"/>
+                      <a:ext cx="5612130" cy="4694555"/>
+                    </a:xfrm>
+                    <a:prstGeom prst="rect">
+                      <a:avLst/>
+                    </a:prstGeom>
+                  </pic:spPr>
+                </pic:pic>
+              </a:graphicData>
+            </a:graphic>
+          </wp:inline>
+        </w:drawing>
+      </w:r>
+    </w:p>
+    <w:p/>
+    <w:p>
+      <w:r>
+        <w:t>Ejemplo de centrados y tipos de cursor, o configuraciones al texto:</w:t>
+      </w:r>
+    </w:p>
+    <w:p>
+      <w:r>
+        <w:rPr>
+          <w:noProof/>
+        </w:rPr>
+        <w:lastRenderedPageBreak/>
+        <w:drawing>
+          <wp:inline distT="0" distB="0" distL="0" distR="0" wp14:anchorId="6D32C228" wp14:editId="44FCAD10">
+            <wp:extent cx="5612130" cy="4001135"/>
+            <wp:effectExtent l="0" t="0" r="7620" b="0"/>
+            <wp:docPr id="20" name="Imagen 20"/>
+            <wp:cNvGraphicFramePr>
+              <a:graphicFrameLocks xmlns:a="http://schemas.openxmlformats.org/drawingml/2006/main" noChangeAspect="1"/>
+            </wp:cNvGraphicFramePr>
+            <a:graphic xmlns:a="http://schemas.openxmlformats.org/drawingml/2006/main">
+              <a:graphicData uri="http://schemas.openxmlformats.org/drawingml/2006/picture">
+                <pic:pic xmlns:pic="http://schemas.openxmlformats.org/drawingml/2006/picture">
+                  <pic:nvPicPr>
+                    <pic:cNvPr id="1" name=""/>
+                    <pic:cNvPicPr/>
+                  </pic:nvPicPr>
+                  <pic:blipFill>
+                    <a:blip r:embed="rId23"/>
+                    <a:stretch>
+                      <a:fillRect/>
+                    </a:stretch>
+                  </pic:blipFill>
+                  <pic:spPr>
+                    <a:xfrm>
+                      <a:off x="0" y="0"/>
+                      <a:ext cx="5612130" cy="4001135"/>
+                    </a:xfrm>
+                    <a:prstGeom prst="rect">
+                      <a:avLst/>
+                    </a:prstGeom>
+                  </pic:spPr>
+                </pic:pic>
+              </a:graphicData>
+            </a:graphic>
+          </wp:inline>
+        </w:drawing>
+      </w:r>
+    </w:p>
+    <w:p/>
+    <w:p>
+      <w:r>
+        <w:t>Para manejar imágenes:</w:t>
+      </w:r>
+    </w:p>
+    <w:p>
+      <w:r>
+        <w:rPr>
+          <w:noProof/>
+        </w:rPr>
+        <w:drawing>
+          <wp:inline distT="0" distB="0" distL="0" distR="0" wp14:anchorId="38AFD531" wp14:editId="334D85C3">
+            <wp:extent cx="5612130" cy="3165475"/>
+            <wp:effectExtent l="0" t="0" r="7620" b="0"/>
+            <wp:docPr id="21" name="Imagen 21"/>
+            <wp:cNvGraphicFramePr>
+              <a:graphicFrameLocks xmlns:a="http://schemas.openxmlformats.org/drawingml/2006/main" noChangeAspect="1"/>
+            </wp:cNvGraphicFramePr>
+            <a:graphic xmlns:a="http://schemas.openxmlformats.org/drawingml/2006/main">
+              <a:graphicData uri="http://schemas.openxmlformats.org/drawingml/2006/picture">
+                <pic:pic xmlns:pic="http://schemas.openxmlformats.org/drawingml/2006/picture">
+                  <pic:nvPicPr>
+                    <pic:cNvPr id="1" name=""/>
+                    <pic:cNvPicPr/>
+                  </pic:nvPicPr>
+                  <pic:blipFill>
+                    <a:blip r:embed="rId24"/>
+                    <a:stretch>
+                      <a:fillRect/>
+                    </a:stretch>
+                  </pic:blipFill>
+                  <pic:spPr>
+                    <a:xfrm>
+                      <a:off x="0" y="0"/>
+                      <a:ext cx="5612130" cy="3165475"/>
+                    </a:xfrm>
+                    <a:prstGeom prst="rect">
+                      <a:avLst/>
+                    </a:prstGeom>
+                  </pic:spPr>
+                </pic:pic>
+              </a:graphicData>
+            </a:graphic>
+          </wp:inline>
+        </w:drawing>
+      </w:r>
+    </w:p>
+    <w:p>
+      <w:r>
+        <w:rPr>
+          <w:noProof/>
+        </w:rPr>
+        <w:lastRenderedPageBreak/>
+        <w:drawing>
+          <wp:inline distT="0" distB="0" distL="0" distR="0" wp14:anchorId="3726DEB2" wp14:editId="2004CB7D">
+            <wp:extent cx="5612130" cy="2663825"/>
+            <wp:effectExtent l="0" t="0" r="7620" b="3175"/>
+            <wp:docPr id="22" name="Imagen 22"/>
+            <wp:cNvGraphicFramePr>
+              <a:graphicFrameLocks xmlns:a="http://schemas.openxmlformats.org/drawingml/2006/main" noChangeAspect="1"/>
+            </wp:cNvGraphicFramePr>
+            <a:graphic xmlns:a="http://schemas.openxmlformats.org/drawingml/2006/main">
+              <a:graphicData uri="http://schemas.openxmlformats.org/drawingml/2006/picture">
+                <pic:pic xmlns:pic="http://schemas.openxmlformats.org/drawingml/2006/picture">
+                  <pic:nvPicPr>
+                    <pic:cNvPr id="1" name=""/>
+                    <pic:cNvPicPr/>
+                  </pic:nvPicPr>
+                  <pic:blipFill>
+                    <a:blip r:embed="rId25"/>
+                    <a:stretch>
+                      <a:fillRect/>
+                    </a:stretch>
+                  </pic:blipFill>
+                  <pic:spPr>
+                    <a:xfrm>
+                      <a:off x="0" y="0"/>
+                      <a:ext cx="5612130" cy="2663825"/>
+                    </a:xfrm>
+                    <a:prstGeom prst="rect">
+                      <a:avLst/>
+                    </a:prstGeom>
+                  </pic:spPr>
+                </pic:pic>
+              </a:graphicData>
+            </a:graphic>
+          </wp:inline>
+        </w:drawing>
+      </w:r>
       <w:bookmarkStart w:id="0" w:name="_GoBack"/>
       <w:bookmarkEnd w:id="0"/>
     </w:p>
+    <w:p/>
+    <w:p/>
     <w:sectPr>
       <w:pgSz w:w="12240" w:h="15840"/>
       <w:pgMar w:top="1417" w:right="1701" w:bottom="1417" w:left="1701" w:header="708" w:footer="708" w:gutter="0"/>
@@ -1224,6 +1456,7 @@
     <w:lsdException w:name="HTML Sample" w:semiHidden="1" w:unhideWhenUsed="1"/>
     <w:lsdException w:name="HTML Typewriter" w:semiHidden="1" w:unhideWhenUsed="1"/>
     <w:lsdException w:name="HTML Variable" w:semiHidden="1" w:unhideWhenUsed="1"/>
+    <w:lsdException w:name="Normal Table" w:semiHidden="1" w:unhideWhenUsed="1"/>
     <w:lsdException w:name="annotation subject" w:semiHidden="1" w:unhideWhenUsed="1"/>
     <w:lsdException w:name="No List" w:semiHidden="1" w:unhideWhenUsed="1"/>
     <w:lsdException w:name="Outline List 1" w:semiHidden="1" w:unhideWhenUsed="1"/>
@@ -1267,8 +1500,10 @@
     <w:lsdException w:name="Table Elegant" w:semiHidden="1" w:unhideWhenUsed="1"/>
     <w:lsdException w:name="Table Professional" w:semiHidden="1" w:unhideWhenUsed="1"/>
     <w:lsdException w:name="Table Subtle 1" w:semiHidden="1" w:unhideWhenUsed="1"/>
+    <w:lsdException w:name="Table Subtle 2" w:semiHidden="1" w:unhideWhenUsed="1"/>
     <w:lsdException w:name="Table Web 1" w:semiHidden="1" w:unhideWhenUsed="1"/>
     <w:lsdException w:name="Table Web 2" w:semiHidden="1" w:unhideWhenUsed="1"/>
+    <w:lsdException w:name="Table Web 3" w:semiHidden="1" w:unhideWhenUsed="1"/>
     <w:lsdException w:name="Balloon Text" w:semiHidden="1" w:unhideWhenUsed="1"/>
     <w:lsdException w:name="Table Grid" w:uiPriority="39"/>
     <w:lsdException w:name="Table Theme" w:semiHidden="1" w:unhideWhenUsed="1"/>

</xml_diff>